<commit_message>
All HTML Forms Done
</commit_message>
<xml_diff>
--- a/Mid-Term Projrct (Photo Artistry)/Photo Artistry - Website.docx
+++ b/Mid-Term Projrct (Photo Artistry)/Photo Artistry - Website.docx
@@ -3153,6 +3153,14 @@
           <w:sz w:val="28"/>
           <w:szCs w:val="28"/>
         </w:rPr>
+        <w:t xml:space="preserve">Photographer </w:t>
+      </w:r>
+      <w:r>
+        <w:rPr>
+          <w:rFonts w:ascii="Ageo" w:hAnsi="Ageo"/>
+          <w:sz w:val="28"/>
+          <w:szCs w:val="28"/>
+        </w:rPr>
         <w:t>Rating</w:t>
       </w:r>
     </w:p>
@@ -3205,6 +3213,14 @@
           <w:sz w:val="28"/>
           <w:szCs w:val="28"/>
         </w:rPr>
+        <w:t xml:space="preserve">Photographer </w:t>
+      </w:r>
+      <w:r>
+        <w:rPr>
+          <w:rFonts w:ascii="Ageo" w:hAnsi="Ageo"/>
+          <w:sz w:val="28"/>
+          <w:szCs w:val="28"/>
+        </w:rPr>
         <w:t>Feedback</w:t>
       </w:r>
     </w:p>
@@ -3505,6 +3521,78 @@
           <w:szCs w:val="28"/>
         </w:rPr>
         <w:t>22)Film Photographer</w:t>
+      </w:r>
+    </w:p>
+    <w:p>
+      <w:pPr>
+        <w:ind w:left="360"/>
+        <w:rPr>
+          <w:rFonts w:ascii="Ageo" w:hAnsi="Ageo"/>
+          <w:sz w:val="28"/>
+          <w:szCs w:val="28"/>
+        </w:rPr>
+      </w:pPr>
+      <w:r>
+        <w:rPr>
+          <w:rFonts w:ascii="Ageo" w:hAnsi="Ageo"/>
+          <w:sz w:val="28"/>
+          <w:szCs w:val="28"/>
+        </w:rPr>
+        <w:t>23)Learner Feedback</w:t>
+      </w:r>
+    </w:p>
+    <w:p>
+      <w:pPr>
+        <w:ind w:left="360"/>
+        <w:rPr>
+          <w:rFonts w:ascii="Ageo" w:hAnsi="Ageo"/>
+          <w:sz w:val="28"/>
+          <w:szCs w:val="28"/>
+        </w:rPr>
+      </w:pPr>
+      <w:r>
+        <w:rPr>
+          <w:rFonts w:ascii="Ageo" w:hAnsi="Ageo"/>
+          <w:sz w:val="28"/>
+          <w:szCs w:val="28"/>
+        </w:rPr>
+        <w:t>24)Website Feedback</w:t>
+      </w:r>
+    </w:p>
+    <w:p>
+      <w:pPr>
+        <w:ind w:left="360"/>
+        <w:rPr>
+          <w:rFonts w:ascii="Ageo" w:hAnsi="Ageo"/>
+          <w:sz w:val="28"/>
+          <w:szCs w:val="28"/>
+        </w:rPr>
+      </w:pPr>
+      <w:r>
+        <w:rPr>
+          <w:rFonts w:ascii="Ageo" w:hAnsi="Ageo"/>
+          <w:sz w:val="28"/>
+          <w:szCs w:val="28"/>
+        </w:rPr>
+        <w:t>25)Learner Rating</w:t>
+      </w:r>
+    </w:p>
+    <w:p>
+      <w:pPr>
+        <w:ind w:left="360"/>
+        <w:rPr>
+          <w:rFonts w:ascii="Ageo" w:hAnsi="Ageo"/>
+          <w:sz w:val="28"/>
+          <w:szCs w:val="28"/>
+        </w:rPr>
+      </w:pPr>
+      <w:r>
+        <w:rPr>
+          <w:rFonts w:ascii="Ageo" w:hAnsi="Ageo"/>
+          <w:sz w:val="28"/>
+          <w:szCs w:val="28"/>
+        </w:rPr>
+        <w:t>26)Website Rating</w:t>
       </w:r>
     </w:p>
     <w:p>

</xml_diff>